<commit_message>
Updated Findings.docx and added phase1.py for the next GUI
</commit_message>
<xml_diff>
--- a/Findings.docx
+++ b/Findings.docx
@@ -218,8 +218,6 @@
       <w:pPr>
         <w:jc w:val="left"/>
       </w:pPr>
-      <w:bookmarkStart w:id="0" w:name="_GoBack"/>
-      <w:bookmarkEnd w:id="0"/>
     </w:p>
     <w:p>
       <w:pPr>
@@ -1930,11 +1928,821 @@
           </w:p>
         </w:tc>
       </w:tr>
+      <w:tr>
+        <w:tc>
+          <w:tcPr>
+            <w:tcW w:w="1833" w:type="dxa"/>
+          </w:tcPr>
+          <w:p>
+            <w:pPr>
+              <w:jc w:val="left"/>
+              <w:rPr>
+                <w:b/>
+              </w:rPr>
+            </w:pPr>
+          </w:p>
+        </w:tc>
+        <w:tc>
+          <w:tcPr>
+            <w:tcW w:w="1558" w:type="dxa"/>
+          </w:tcPr>
+          <w:p>
+            <w:pPr>
+              <w:jc w:val="left"/>
+            </w:pPr>
+          </w:p>
+        </w:tc>
+        <w:tc>
+          <w:tcPr>
+            <w:tcW w:w="1558" w:type="dxa"/>
+          </w:tcPr>
+          <w:p>
+            <w:pPr>
+              <w:jc w:val="left"/>
+            </w:pPr>
+          </w:p>
+        </w:tc>
+        <w:tc>
+          <w:tcPr>
+            <w:tcW w:w="1558" w:type="dxa"/>
+          </w:tcPr>
+          <w:p>
+            <w:pPr>
+              <w:jc w:val="left"/>
+            </w:pPr>
+          </w:p>
+        </w:tc>
+        <w:tc>
+          <w:tcPr>
+            <w:tcW w:w="1559" w:type="dxa"/>
+          </w:tcPr>
+          <w:p>
+            <w:pPr>
+              <w:jc w:val="left"/>
+            </w:pPr>
+          </w:p>
+        </w:tc>
+        <w:tc>
+          <w:tcPr>
+            <w:tcW w:w="1559" w:type="dxa"/>
+          </w:tcPr>
+          <w:p>
+            <w:pPr>
+              <w:jc w:val="left"/>
+            </w:pPr>
+          </w:p>
+        </w:tc>
+      </w:tr>
+      <w:tr>
+        <w:tc>
+          <w:tcPr>
+            <w:tcW w:w="1833" w:type="dxa"/>
+          </w:tcPr>
+          <w:p>
+            <w:pPr>
+              <w:jc w:val="left"/>
+            </w:pPr>
+            <w:r>
+              <w:lastRenderedPageBreak/>
+              <w:t>0.</w:t>
+            </w:r>
+            <w:r>
+              <w:t>7</w:t>
+            </w:r>
+            <w:r>
+              <w:t>, 1.</w:t>
+            </w:r>
+            <w:r>
+              <w:t>3</w:t>
+            </w:r>
+            <w:r>
+              <w:t xml:space="preserve">, </w:t>
+            </w:r>
+            <w:r>
+              <w:t>3</w:t>
+            </w:r>
+          </w:p>
+        </w:tc>
+        <w:tc>
+          <w:tcPr>
+            <w:tcW w:w="1558" w:type="dxa"/>
+          </w:tcPr>
+          <w:p>
+            <w:pPr>
+              <w:rPr>
+                <w:b/>
+              </w:rPr>
+            </w:pPr>
+            <w:r>
+              <w:rPr>
+                <w:b/>
+              </w:rPr>
+              <w:t>Waldo</w:t>
+            </w:r>
+          </w:p>
+        </w:tc>
+        <w:tc>
+          <w:tcPr>
+            <w:tcW w:w="1558" w:type="dxa"/>
+          </w:tcPr>
+          <w:p>
+            <w:pPr>
+              <w:rPr>
+                <w:b/>
+              </w:rPr>
+            </w:pPr>
+            <w:proofErr w:type="spellStart"/>
+            <w:r>
+              <w:rPr>
+                <w:b/>
+              </w:rPr>
+              <w:t>Wenda</w:t>
+            </w:r>
+            <w:proofErr w:type="spellEnd"/>
+          </w:p>
+        </w:tc>
+        <w:tc>
+          <w:tcPr>
+            <w:tcW w:w="1558" w:type="dxa"/>
+          </w:tcPr>
+          <w:p>
+            <w:pPr>
+              <w:rPr>
+                <w:b/>
+              </w:rPr>
+            </w:pPr>
+            <w:r>
+              <w:rPr>
+                <w:b/>
+              </w:rPr>
+              <w:t>Wizard</w:t>
+            </w:r>
+          </w:p>
+        </w:tc>
+        <w:tc>
+          <w:tcPr>
+            <w:tcW w:w="1559" w:type="dxa"/>
+          </w:tcPr>
+          <w:p>
+            <w:pPr>
+              <w:rPr>
+                <w:b/>
+              </w:rPr>
+            </w:pPr>
+            <w:proofErr w:type="spellStart"/>
+            <w:r>
+              <w:rPr>
+                <w:b/>
+              </w:rPr>
+              <w:t>Odlaw</w:t>
+            </w:r>
+            <w:proofErr w:type="spellEnd"/>
+          </w:p>
+        </w:tc>
+        <w:tc>
+          <w:tcPr>
+            <w:tcW w:w="1559" w:type="dxa"/>
+          </w:tcPr>
+          <w:p>
+            <w:pPr>
+              <w:rPr>
+                <w:b/>
+              </w:rPr>
+            </w:pPr>
+            <w:r>
+              <w:rPr>
+                <w:b/>
+              </w:rPr>
+              <w:t>Woof</w:t>
+            </w:r>
+          </w:p>
+        </w:tc>
+      </w:tr>
+      <w:tr>
+        <w:tc>
+          <w:tcPr>
+            <w:tcW w:w="1833" w:type="dxa"/>
+          </w:tcPr>
+          <w:p>
+            <w:pPr>
+              <w:jc w:val="left"/>
+              <w:rPr>
+                <w:b/>
+              </w:rPr>
+            </w:pPr>
+            <w:r>
+              <w:rPr>
+                <w:b/>
+              </w:rPr>
+              <w:t>City</w:t>
+            </w:r>
+          </w:p>
+        </w:tc>
+        <w:tc>
+          <w:tcPr>
+            <w:tcW w:w="1558" w:type="dxa"/>
+          </w:tcPr>
+          <w:p>
+            <w:pPr>
+              <w:jc w:val="left"/>
+            </w:pPr>
+            <w:r>
+              <w:t>Found</w:t>
+            </w:r>
+          </w:p>
+        </w:tc>
+        <w:tc>
+          <w:tcPr>
+            <w:tcW w:w="1558" w:type="dxa"/>
+          </w:tcPr>
+          <w:p>
+            <w:pPr>
+              <w:jc w:val="left"/>
+            </w:pPr>
+            <w:r>
+              <w:t>X</w:t>
+            </w:r>
+          </w:p>
+        </w:tc>
+        <w:tc>
+          <w:tcPr>
+            <w:tcW w:w="1558" w:type="dxa"/>
+          </w:tcPr>
+          <w:p>
+            <w:pPr>
+              <w:jc w:val="left"/>
+            </w:pPr>
+            <w:r>
+              <w:t>Found</w:t>
+            </w:r>
+          </w:p>
+        </w:tc>
+        <w:tc>
+          <w:tcPr>
+            <w:tcW w:w="1559" w:type="dxa"/>
+          </w:tcPr>
+          <w:p>
+            <w:pPr>
+              <w:jc w:val="left"/>
+            </w:pPr>
+            <w:r>
+              <w:t>Found</w:t>
+            </w:r>
+          </w:p>
+        </w:tc>
+        <w:tc>
+          <w:tcPr>
+            <w:tcW w:w="1559" w:type="dxa"/>
+          </w:tcPr>
+          <w:p>
+            <w:pPr>
+              <w:jc w:val="left"/>
+            </w:pPr>
+            <w:r>
+              <w:t>X</w:t>
+            </w:r>
+          </w:p>
+        </w:tc>
+      </w:tr>
+      <w:tr>
+        <w:tc>
+          <w:tcPr>
+            <w:tcW w:w="1833" w:type="dxa"/>
+          </w:tcPr>
+          <w:p>
+            <w:pPr>
+              <w:jc w:val="left"/>
+              <w:rPr>
+                <w:b/>
+              </w:rPr>
+            </w:pPr>
+            <w:r>
+              <w:rPr>
+                <w:b/>
+              </w:rPr>
+              <w:t>Beach</w:t>
+            </w:r>
+          </w:p>
+        </w:tc>
+        <w:tc>
+          <w:tcPr>
+            <w:tcW w:w="1558" w:type="dxa"/>
+          </w:tcPr>
+          <w:p>
+            <w:pPr>
+              <w:jc w:val="left"/>
+            </w:pPr>
+            <w:r>
+              <w:t>X</w:t>
+            </w:r>
+          </w:p>
+        </w:tc>
+        <w:tc>
+          <w:tcPr>
+            <w:tcW w:w="1558" w:type="dxa"/>
+          </w:tcPr>
+          <w:p>
+            <w:pPr>
+              <w:jc w:val="left"/>
+            </w:pPr>
+            <w:r>
+              <w:t>Found</w:t>
+            </w:r>
+          </w:p>
+        </w:tc>
+        <w:tc>
+          <w:tcPr>
+            <w:tcW w:w="1558" w:type="dxa"/>
+          </w:tcPr>
+          <w:p>
+            <w:pPr>
+              <w:jc w:val="left"/>
+            </w:pPr>
+            <w:r>
+              <w:t>X</w:t>
+            </w:r>
+          </w:p>
+        </w:tc>
+        <w:tc>
+          <w:tcPr>
+            <w:tcW w:w="1559" w:type="dxa"/>
+          </w:tcPr>
+          <w:p>
+            <w:pPr>
+              <w:jc w:val="left"/>
+            </w:pPr>
+            <w:proofErr w:type="spellStart"/>
+            <w:r>
+              <w:t>Wenda</w:t>
+            </w:r>
+            <w:proofErr w:type="spellEnd"/>
+          </w:p>
+        </w:tc>
+        <w:tc>
+          <w:tcPr>
+            <w:tcW w:w="1559" w:type="dxa"/>
+          </w:tcPr>
+          <w:p>
+            <w:pPr>
+              <w:jc w:val="left"/>
+            </w:pPr>
+            <w:r>
+              <w:t>X</w:t>
+            </w:r>
+          </w:p>
+        </w:tc>
+      </w:tr>
+      <w:tr>
+        <w:tc>
+          <w:tcPr>
+            <w:tcW w:w="1833" w:type="dxa"/>
+          </w:tcPr>
+          <w:p>
+            <w:pPr>
+              <w:jc w:val="left"/>
+              <w:rPr>
+                <w:b/>
+              </w:rPr>
+            </w:pPr>
+            <w:r>
+              <w:rPr>
+                <w:b/>
+              </w:rPr>
+              <w:t>Zoo</w:t>
+            </w:r>
+          </w:p>
+        </w:tc>
+        <w:tc>
+          <w:tcPr>
+            <w:tcW w:w="1558" w:type="dxa"/>
+          </w:tcPr>
+          <w:p>
+            <w:pPr>
+              <w:jc w:val="left"/>
+            </w:pPr>
+            <w:r>
+              <w:t>X</w:t>
+            </w:r>
+          </w:p>
+        </w:tc>
+        <w:tc>
+          <w:tcPr>
+            <w:tcW w:w="1558" w:type="dxa"/>
+          </w:tcPr>
+          <w:p>
+            <w:pPr>
+              <w:jc w:val="left"/>
+            </w:pPr>
+            <w:r>
+              <w:t>Found</w:t>
+            </w:r>
+          </w:p>
+        </w:tc>
+        <w:tc>
+          <w:tcPr>
+            <w:tcW w:w="1558" w:type="dxa"/>
+          </w:tcPr>
+          <w:p>
+            <w:pPr>
+              <w:jc w:val="left"/>
+            </w:pPr>
+            <w:r>
+              <w:t>Found</w:t>
+            </w:r>
+          </w:p>
+        </w:tc>
+        <w:tc>
+          <w:tcPr>
+            <w:tcW w:w="1559" w:type="dxa"/>
+          </w:tcPr>
+          <w:p>
+            <w:pPr>
+              <w:jc w:val="left"/>
+            </w:pPr>
+            <w:r>
+              <w:t>X</w:t>
+            </w:r>
+          </w:p>
+        </w:tc>
+        <w:tc>
+          <w:tcPr>
+            <w:tcW w:w="1559" w:type="dxa"/>
+          </w:tcPr>
+          <w:p>
+            <w:pPr>
+              <w:jc w:val="left"/>
+            </w:pPr>
+            <w:r>
+              <w:t>X</w:t>
+            </w:r>
+          </w:p>
+        </w:tc>
+      </w:tr>
+      <w:tr>
+        <w:tc>
+          <w:tcPr>
+            <w:tcW w:w="1833" w:type="dxa"/>
+          </w:tcPr>
+          <w:p>
+            <w:pPr>
+              <w:jc w:val="left"/>
+              <w:rPr>
+                <w:b/>
+              </w:rPr>
+            </w:pPr>
+            <w:r>
+              <w:rPr>
+                <w:b/>
+              </w:rPr>
+              <w:t>Store</w:t>
+            </w:r>
+          </w:p>
+        </w:tc>
+        <w:tc>
+          <w:tcPr>
+            <w:tcW w:w="1558" w:type="dxa"/>
+          </w:tcPr>
+          <w:p>
+            <w:pPr>
+              <w:jc w:val="left"/>
+            </w:pPr>
+            <w:r>
+              <w:t>X</w:t>
+            </w:r>
+          </w:p>
+        </w:tc>
+        <w:tc>
+          <w:tcPr>
+            <w:tcW w:w="1558" w:type="dxa"/>
+          </w:tcPr>
+          <w:p>
+            <w:pPr>
+              <w:jc w:val="left"/>
+            </w:pPr>
+            <w:proofErr w:type="spellStart"/>
+            <w:r>
+              <w:t>Odlaw</w:t>
+            </w:r>
+            <w:proofErr w:type="spellEnd"/>
+          </w:p>
+        </w:tc>
+        <w:tc>
+          <w:tcPr>
+            <w:tcW w:w="1558" w:type="dxa"/>
+          </w:tcPr>
+          <w:p>
+            <w:pPr>
+              <w:jc w:val="left"/>
+            </w:pPr>
+            <w:r>
+              <w:t>X</w:t>
+            </w:r>
+          </w:p>
+        </w:tc>
+        <w:tc>
+          <w:tcPr>
+            <w:tcW w:w="1559" w:type="dxa"/>
+          </w:tcPr>
+          <w:p>
+            <w:pPr>
+              <w:jc w:val="left"/>
+            </w:pPr>
+            <w:r>
+              <w:t>X</w:t>
+            </w:r>
+          </w:p>
+        </w:tc>
+        <w:tc>
+          <w:tcPr>
+            <w:tcW w:w="1559" w:type="dxa"/>
+          </w:tcPr>
+          <w:p>
+            <w:pPr>
+              <w:jc w:val="left"/>
+            </w:pPr>
+            <w:r>
+              <w:t>X</w:t>
+            </w:r>
+          </w:p>
+        </w:tc>
+      </w:tr>
+      <w:tr>
+        <w:tc>
+          <w:tcPr>
+            <w:tcW w:w="1833" w:type="dxa"/>
+          </w:tcPr>
+          <w:p>
+            <w:pPr>
+              <w:jc w:val="left"/>
+              <w:rPr>
+                <w:b/>
+              </w:rPr>
+            </w:pPr>
+            <w:r>
+              <w:rPr>
+                <w:b/>
+              </w:rPr>
+              <w:t>Ski Resort</w:t>
+            </w:r>
+          </w:p>
+        </w:tc>
+        <w:tc>
+          <w:tcPr>
+            <w:tcW w:w="1558" w:type="dxa"/>
+          </w:tcPr>
+          <w:p>
+            <w:pPr>
+              <w:jc w:val="left"/>
+            </w:pPr>
+            <w:proofErr w:type="spellStart"/>
+            <w:r>
+              <w:t>Odlaw</w:t>
+            </w:r>
+            <w:proofErr w:type="spellEnd"/>
+          </w:p>
+        </w:tc>
+        <w:tc>
+          <w:tcPr>
+            <w:tcW w:w="1558" w:type="dxa"/>
+          </w:tcPr>
+          <w:p>
+            <w:pPr>
+              <w:jc w:val="left"/>
+            </w:pPr>
+            <w:r>
+              <w:t>Found</w:t>
+            </w:r>
+          </w:p>
+        </w:tc>
+        <w:tc>
+          <w:tcPr>
+            <w:tcW w:w="1558" w:type="dxa"/>
+          </w:tcPr>
+          <w:p>
+            <w:pPr>
+              <w:jc w:val="left"/>
+            </w:pPr>
+            <w:r>
+              <w:t>Found</w:t>
+            </w:r>
+          </w:p>
+        </w:tc>
+        <w:tc>
+          <w:tcPr>
+            <w:tcW w:w="1559" w:type="dxa"/>
+          </w:tcPr>
+          <w:p>
+            <w:pPr>
+              <w:jc w:val="left"/>
+            </w:pPr>
+            <w:r>
+              <w:t>Found</w:t>
+            </w:r>
+          </w:p>
+        </w:tc>
+        <w:tc>
+          <w:tcPr>
+            <w:tcW w:w="1559" w:type="dxa"/>
+          </w:tcPr>
+          <w:p>
+            <w:pPr>
+              <w:jc w:val="left"/>
+            </w:pPr>
+            <w:r>
+              <w:t>X</w:t>
+            </w:r>
+          </w:p>
+        </w:tc>
+      </w:tr>
+      <w:tr>
+        <w:tc>
+          <w:tcPr>
+            <w:tcW w:w="1833" w:type="dxa"/>
+          </w:tcPr>
+          <w:p>
+            <w:pPr>
+              <w:jc w:val="left"/>
+              <w:rPr>
+                <w:b/>
+              </w:rPr>
+            </w:pPr>
+            <w:r>
+              <w:rPr>
+                <w:b/>
+              </w:rPr>
+              <w:t>Train Station</w:t>
+            </w:r>
+          </w:p>
+        </w:tc>
+        <w:tc>
+          <w:tcPr>
+            <w:tcW w:w="1558" w:type="dxa"/>
+          </w:tcPr>
+          <w:p>
+            <w:pPr>
+              <w:jc w:val="left"/>
+            </w:pPr>
+            <w:proofErr w:type="spellStart"/>
+            <w:r>
+              <w:t>Odlaw</w:t>
+            </w:r>
+            <w:proofErr w:type="spellEnd"/>
+          </w:p>
+        </w:tc>
+        <w:tc>
+          <w:tcPr>
+            <w:tcW w:w="1558" w:type="dxa"/>
+          </w:tcPr>
+          <w:p>
+            <w:pPr>
+              <w:jc w:val="left"/>
+            </w:pPr>
+            <w:r>
+              <w:t>Found</w:t>
+            </w:r>
+          </w:p>
+        </w:tc>
+        <w:tc>
+          <w:tcPr>
+            <w:tcW w:w="1558" w:type="dxa"/>
+          </w:tcPr>
+          <w:p>
+            <w:pPr>
+              <w:jc w:val="left"/>
+            </w:pPr>
+            <w:r>
+              <w:t>X</w:t>
+            </w:r>
+          </w:p>
+        </w:tc>
+        <w:tc>
+          <w:tcPr>
+            <w:tcW w:w="1559" w:type="dxa"/>
+          </w:tcPr>
+          <w:p>
+            <w:pPr>
+              <w:jc w:val="left"/>
+            </w:pPr>
+            <w:r>
+              <w:t>Found</w:t>
+            </w:r>
+          </w:p>
+        </w:tc>
+        <w:tc>
+          <w:tcPr>
+            <w:tcW w:w="1559" w:type="dxa"/>
+          </w:tcPr>
+          <w:p>
+            <w:pPr>
+              <w:jc w:val="left"/>
+            </w:pPr>
+            <w:r>
+              <w:t>X</w:t>
+            </w:r>
+          </w:p>
+        </w:tc>
+      </w:tr>
+      <w:tr>
+        <w:tc>
+          <w:tcPr>
+            <w:tcW w:w="1833" w:type="dxa"/>
+          </w:tcPr>
+          <w:p>
+            <w:pPr>
+              <w:jc w:val="left"/>
+              <w:rPr>
+                <w:b/>
+              </w:rPr>
+            </w:pPr>
+            <w:r>
+              <w:rPr>
+                <w:b/>
+              </w:rPr>
+              <w:t>Museum</w:t>
+            </w:r>
+          </w:p>
+        </w:tc>
+        <w:tc>
+          <w:tcPr>
+            <w:tcW w:w="1558" w:type="dxa"/>
+          </w:tcPr>
+          <w:p>
+            <w:pPr>
+              <w:jc w:val="left"/>
+            </w:pPr>
+            <w:r>
+              <w:t>X</w:t>
+            </w:r>
+          </w:p>
+        </w:tc>
+        <w:tc>
+          <w:tcPr>
+            <w:tcW w:w="1558" w:type="dxa"/>
+          </w:tcPr>
+          <w:p>
+            <w:pPr>
+              <w:jc w:val="left"/>
+            </w:pPr>
+            <w:r>
+              <w:t>Found</w:t>
+            </w:r>
+          </w:p>
+        </w:tc>
+        <w:tc>
+          <w:tcPr>
+            <w:tcW w:w="1558" w:type="dxa"/>
+          </w:tcPr>
+          <w:p>
+            <w:pPr>
+              <w:jc w:val="left"/>
+            </w:pPr>
+            <w:r>
+              <w:t>Found</w:t>
+            </w:r>
+          </w:p>
+        </w:tc>
+        <w:tc>
+          <w:tcPr>
+            <w:tcW w:w="1559" w:type="dxa"/>
+          </w:tcPr>
+          <w:p>
+            <w:pPr>
+              <w:jc w:val="left"/>
+            </w:pPr>
+            <w:r>
+              <w:t>Found</w:t>
+            </w:r>
+          </w:p>
+        </w:tc>
+        <w:tc>
+          <w:tcPr>
+            <w:tcW w:w="1559" w:type="dxa"/>
+          </w:tcPr>
+          <w:p>
+            <w:pPr>
+              <w:jc w:val="left"/>
+            </w:pPr>
+            <w:r>
+              <w:t>X</w:t>
+            </w:r>
+          </w:p>
+        </w:tc>
+      </w:tr>
     </w:tbl>
     <w:p>
       <w:pPr>
         <w:jc w:val="left"/>
       </w:pPr>
+    </w:p>
+    <w:p>
+      <w:pPr>
+        <w:jc w:val="left"/>
+      </w:pPr>
+      <w:r>
+        <w:t>The search with these numbers was much faster but less accurate than the top numbers. No errors but many times the “best result” was not even close to the target image.</w:t>
+      </w:r>
+      <w:bookmarkStart w:id="0" w:name="_GoBack"/>
+      <w:bookmarkEnd w:id="0"/>
     </w:p>
     <w:sectPr>
       <w:headerReference w:type="default" r:id="rId6"/>

</xml_diff>

<commit_message>
Updated Findings.docx with some new numbers. The original arguments of (0.5, 2.0, 10) still seems to be the best
</commit_message>
<xml_diff>
--- a/Findings.docx
+++ b/Findings.docx
@@ -1170,14 +1170,7 @@
           <w:rFonts w:ascii="Arial" w:hAnsi="Arial" w:cs="Arial"/>
           <w:color w:val="000000" w:themeColor="text1"/>
         </w:rPr>
-        <w:t>'</w:t>
-      </w:r>
-      <w:r>
-        <w:rPr>
-          <w:rFonts w:ascii="Arial" w:hAnsi="Arial" w:cs="Arial"/>
-          <w:color w:val="000000" w:themeColor="text1"/>
-        </w:rPr>
-        <w:t>)</w:t>
+        <w:t>')</w:t>
       </w:r>
       <w:r>
         <w:rPr>
@@ -1227,22 +1220,7 @@
               <w:jc w:val="left"/>
             </w:pPr>
             <w:r>
-              <w:t>0.</w:t>
-            </w:r>
-            <w:r>
-              <w:t>6</w:t>
-            </w:r>
-            <w:r>
-              <w:t xml:space="preserve">, </w:t>
-            </w:r>
-            <w:r>
-              <w:t>1.2</w:t>
-            </w:r>
-            <w:r>
-              <w:t xml:space="preserve">, </w:t>
-            </w:r>
-            <w:r>
-              <w:t>7</w:t>
+              <w:t>0.6, 1.2, 7</w:t>
             </w:r>
           </w:p>
         </w:tc>
@@ -2004,22 +1982,7 @@
             </w:pPr>
             <w:r>
               <w:lastRenderedPageBreak/>
-              <w:t>0.</w:t>
-            </w:r>
-            <w:r>
-              <w:t>7</w:t>
-            </w:r>
-            <w:r>
-              <w:t>, 1.</w:t>
-            </w:r>
-            <w:r>
-              <w:t>3</w:t>
-            </w:r>
-            <w:r>
-              <w:t xml:space="preserve">, </w:t>
-            </w:r>
-            <w:r>
-              <w:t>3</w:t>
+              <w:t>0.7, 1.3, 3</w:t>
             </w:r>
           </w:p>
         </w:tc>
@@ -2741,8 +2704,689 @@
       <w:r>
         <w:t>The search with these numbers was much faster but less accurate than the top numbers. No errors but many times the “best result” was not even close to the target image.</w:t>
       </w:r>
-      <w:bookmarkStart w:id="0" w:name="_GoBack"/>
-      <w:bookmarkEnd w:id="0"/>
+    </w:p>
+    <w:p>
+      <w:pPr>
+        <w:jc w:val="left"/>
+      </w:pPr>
+    </w:p>
+    <w:tbl>
+      <w:tblPr>
+        <w:tblStyle w:val="TableGrid"/>
+        <w:tblW w:w="0" w:type="auto"/>
+        <w:tblInd w:w="-275" w:type="dxa"/>
+        <w:tblLook w:val="04A0" w:firstRow="1" w:lastRow="0" w:firstColumn="1" w:lastColumn="0" w:noHBand="0" w:noVBand="1"/>
+      </w:tblPr>
+      <w:tblGrid>
+        <w:gridCol w:w="1833"/>
+        <w:gridCol w:w="1558"/>
+        <w:gridCol w:w="1558"/>
+        <w:gridCol w:w="1558"/>
+        <w:gridCol w:w="1559"/>
+      </w:tblGrid>
+      <w:tr>
+        <w:tc>
+          <w:tcPr>
+            <w:tcW w:w="1833" w:type="dxa"/>
+            <w:tcBorders>
+              <w:bottom w:val="single" w:sz="18" w:space="0" w:color="auto"/>
+            </w:tcBorders>
+          </w:tcPr>
+          <w:p>
+            <w:pPr>
+              <w:jc w:val="left"/>
+            </w:pPr>
+            <w:r>
+              <w:t>0.</w:t>
+            </w:r>
+            <w:r>
+              <w:t>5</w:t>
+            </w:r>
+            <w:r>
+              <w:t>, 1.</w:t>
+            </w:r>
+            <w:r>
+              <w:t>8</w:t>
+            </w:r>
+            <w:r>
+              <w:t>, 7</w:t>
+            </w:r>
+          </w:p>
+        </w:tc>
+        <w:tc>
+          <w:tcPr>
+            <w:tcW w:w="1558" w:type="dxa"/>
+            <w:tcBorders>
+              <w:bottom w:val="single" w:sz="18" w:space="0" w:color="auto"/>
+            </w:tcBorders>
+          </w:tcPr>
+          <w:p>
+            <w:pPr>
+              <w:rPr>
+                <w:b/>
+              </w:rPr>
+            </w:pPr>
+            <w:r>
+              <w:rPr>
+                <w:b/>
+              </w:rPr>
+              <w:t>Waldo</w:t>
+            </w:r>
+          </w:p>
+        </w:tc>
+        <w:tc>
+          <w:tcPr>
+            <w:tcW w:w="1558" w:type="dxa"/>
+            <w:tcBorders>
+              <w:bottom w:val="single" w:sz="18" w:space="0" w:color="auto"/>
+            </w:tcBorders>
+          </w:tcPr>
+          <w:p>
+            <w:pPr>
+              <w:rPr>
+                <w:b/>
+              </w:rPr>
+            </w:pPr>
+            <w:proofErr w:type="spellStart"/>
+            <w:r>
+              <w:rPr>
+                <w:b/>
+              </w:rPr>
+              <w:t>Wenda</w:t>
+            </w:r>
+            <w:proofErr w:type="spellEnd"/>
+          </w:p>
+        </w:tc>
+        <w:tc>
+          <w:tcPr>
+            <w:tcW w:w="1558" w:type="dxa"/>
+            <w:tcBorders>
+              <w:bottom w:val="single" w:sz="18" w:space="0" w:color="auto"/>
+            </w:tcBorders>
+          </w:tcPr>
+          <w:p>
+            <w:pPr>
+              <w:rPr>
+                <w:b/>
+              </w:rPr>
+            </w:pPr>
+            <w:r>
+              <w:rPr>
+                <w:b/>
+              </w:rPr>
+              <w:t>Wizard</w:t>
+            </w:r>
+          </w:p>
+        </w:tc>
+        <w:tc>
+          <w:tcPr>
+            <w:tcW w:w="1559" w:type="dxa"/>
+            <w:tcBorders>
+              <w:bottom w:val="single" w:sz="18" w:space="0" w:color="auto"/>
+            </w:tcBorders>
+          </w:tcPr>
+          <w:p>
+            <w:pPr>
+              <w:rPr>
+                <w:b/>
+              </w:rPr>
+            </w:pPr>
+            <w:proofErr w:type="spellStart"/>
+            <w:r>
+              <w:rPr>
+                <w:b/>
+              </w:rPr>
+              <w:t>Odlaw</w:t>
+            </w:r>
+            <w:proofErr w:type="spellEnd"/>
+          </w:p>
+        </w:tc>
+      </w:tr>
+      <w:tr>
+        <w:tc>
+          <w:tcPr>
+            <w:tcW w:w="1833" w:type="dxa"/>
+            <w:tcBorders>
+              <w:top w:val="single" w:sz="18" w:space="0" w:color="auto"/>
+            </w:tcBorders>
+          </w:tcPr>
+          <w:p>
+            <w:pPr>
+              <w:jc w:val="left"/>
+              <w:rPr>
+                <w:b/>
+              </w:rPr>
+            </w:pPr>
+            <w:r>
+              <w:rPr>
+                <w:b/>
+              </w:rPr>
+              <w:t>City</w:t>
+            </w:r>
+          </w:p>
+        </w:tc>
+        <w:tc>
+          <w:tcPr>
+            <w:tcW w:w="1558" w:type="dxa"/>
+            <w:tcBorders>
+              <w:top w:val="single" w:sz="18" w:space="0" w:color="auto"/>
+            </w:tcBorders>
+          </w:tcPr>
+          <w:p>
+            <w:pPr>
+              <w:jc w:val="left"/>
+            </w:pPr>
+            <w:proofErr w:type="spellStart"/>
+            <w:r>
+              <w:t>Odlaw</w:t>
+            </w:r>
+            <w:proofErr w:type="spellEnd"/>
+          </w:p>
+        </w:tc>
+        <w:tc>
+          <w:tcPr>
+            <w:tcW w:w="1558" w:type="dxa"/>
+            <w:tcBorders>
+              <w:top w:val="single" w:sz="18" w:space="0" w:color="auto"/>
+            </w:tcBorders>
+          </w:tcPr>
+          <w:p>
+            <w:pPr>
+              <w:jc w:val="left"/>
+            </w:pPr>
+            <w:r>
+              <w:t>Found</w:t>
+            </w:r>
+          </w:p>
+        </w:tc>
+        <w:tc>
+          <w:tcPr>
+            <w:tcW w:w="1558" w:type="dxa"/>
+            <w:tcBorders>
+              <w:top w:val="single" w:sz="18" w:space="0" w:color="auto"/>
+            </w:tcBorders>
+          </w:tcPr>
+          <w:p>
+            <w:pPr>
+              <w:jc w:val="left"/>
+            </w:pPr>
+            <w:r>
+              <w:t>Found</w:t>
+            </w:r>
+          </w:p>
+        </w:tc>
+        <w:tc>
+          <w:tcPr>
+            <w:tcW w:w="1559" w:type="dxa"/>
+            <w:tcBorders>
+              <w:top w:val="single" w:sz="18" w:space="0" w:color="auto"/>
+            </w:tcBorders>
+          </w:tcPr>
+          <w:p>
+            <w:pPr>
+              <w:jc w:val="left"/>
+            </w:pPr>
+            <w:r>
+              <w:t>Found</w:t>
+            </w:r>
+          </w:p>
+        </w:tc>
+      </w:tr>
+      <w:tr>
+        <w:tc>
+          <w:tcPr>
+            <w:tcW w:w="1833" w:type="dxa"/>
+          </w:tcPr>
+          <w:p>
+            <w:pPr>
+              <w:jc w:val="left"/>
+              <w:rPr>
+                <w:b/>
+              </w:rPr>
+            </w:pPr>
+            <w:r>
+              <w:rPr>
+                <w:b/>
+              </w:rPr>
+              <w:t>Beach</w:t>
+            </w:r>
+          </w:p>
+        </w:tc>
+        <w:tc>
+          <w:tcPr>
+            <w:tcW w:w="1558" w:type="dxa"/>
+          </w:tcPr>
+          <w:p>
+            <w:pPr>
+              <w:jc w:val="left"/>
+            </w:pPr>
+            <w:proofErr w:type="spellStart"/>
+            <w:r>
+              <w:t>Odlaw</w:t>
+            </w:r>
+            <w:proofErr w:type="spellEnd"/>
+          </w:p>
+        </w:tc>
+        <w:tc>
+          <w:tcPr>
+            <w:tcW w:w="1558" w:type="dxa"/>
+          </w:tcPr>
+          <w:p>
+            <w:pPr>
+              <w:jc w:val="left"/>
+            </w:pPr>
+            <w:r>
+              <w:t>Found</w:t>
+            </w:r>
+          </w:p>
+        </w:tc>
+        <w:tc>
+          <w:tcPr>
+            <w:tcW w:w="1558" w:type="dxa"/>
+          </w:tcPr>
+          <w:p>
+            <w:pPr>
+              <w:jc w:val="left"/>
+            </w:pPr>
+            <w:r>
+              <w:t>Found</w:t>
+            </w:r>
+          </w:p>
+        </w:tc>
+        <w:tc>
+          <w:tcPr>
+            <w:tcW w:w="1559" w:type="dxa"/>
+          </w:tcPr>
+          <w:p>
+            <w:pPr>
+              <w:jc w:val="left"/>
+            </w:pPr>
+            <w:r>
+              <w:t>Found</w:t>
+            </w:r>
+          </w:p>
+        </w:tc>
+      </w:tr>
+      <w:tr>
+        <w:tc>
+          <w:tcPr>
+            <w:tcW w:w="1833" w:type="dxa"/>
+          </w:tcPr>
+          <w:p>
+            <w:pPr>
+              <w:jc w:val="left"/>
+              <w:rPr>
+                <w:b/>
+              </w:rPr>
+            </w:pPr>
+            <w:r>
+              <w:rPr>
+                <w:b/>
+              </w:rPr>
+              <w:t>Zoo</w:t>
+            </w:r>
+          </w:p>
+        </w:tc>
+        <w:tc>
+          <w:tcPr>
+            <w:tcW w:w="1558" w:type="dxa"/>
+          </w:tcPr>
+          <w:p>
+            <w:pPr>
+              <w:jc w:val="left"/>
+            </w:pPr>
+            <w:r>
+              <w:t>Found</w:t>
+            </w:r>
+          </w:p>
+        </w:tc>
+        <w:tc>
+          <w:tcPr>
+            <w:tcW w:w="1558" w:type="dxa"/>
+          </w:tcPr>
+          <w:p>
+            <w:pPr>
+              <w:jc w:val="left"/>
+            </w:pPr>
+            <w:r>
+              <w:t>Found</w:t>
+            </w:r>
+          </w:p>
+        </w:tc>
+        <w:tc>
+          <w:tcPr>
+            <w:tcW w:w="1558" w:type="dxa"/>
+          </w:tcPr>
+          <w:p>
+            <w:pPr>
+              <w:jc w:val="left"/>
+            </w:pPr>
+            <w:r>
+              <w:t>Found</w:t>
+            </w:r>
+          </w:p>
+        </w:tc>
+        <w:tc>
+          <w:tcPr>
+            <w:tcW w:w="1559" w:type="dxa"/>
+          </w:tcPr>
+          <w:p>
+            <w:pPr>
+              <w:jc w:val="left"/>
+            </w:pPr>
+            <w:r>
+              <w:t>Found</w:t>
+            </w:r>
+          </w:p>
+        </w:tc>
+      </w:tr>
+      <w:tr>
+        <w:tc>
+          <w:tcPr>
+            <w:tcW w:w="1833" w:type="dxa"/>
+          </w:tcPr>
+          <w:p>
+            <w:pPr>
+              <w:jc w:val="left"/>
+              <w:rPr>
+                <w:b/>
+              </w:rPr>
+            </w:pPr>
+            <w:r>
+              <w:rPr>
+                <w:b/>
+              </w:rPr>
+              <w:t>Store</w:t>
+            </w:r>
+          </w:p>
+        </w:tc>
+        <w:tc>
+          <w:tcPr>
+            <w:tcW w:w="1558" w:type="dxa"/>
+          </w:tcPr>
+          <w:p>
+            <w:pPr>
+              <w:jc w:val="left"/>
+            </w:pPr>
+            <w:proofErr w:type="spellStart"/>
+            <w:r>
+              <w:t>Odlaw</w:t>
+            </w:r>
+            <w:proofErr w:type="spellEnd"/>
+          </w:p>
+        </w:tc>
+        <w:tc>
+          <w:tcPr>
+            <w:tcW w:w="1558" w:type="dxa"/>
+          </w:tcPr>
+          <w:p>
+            <w:pPr>
+              <w:jc w:val="left"/>
+            </w:pPr>
+            <w:proofErr w:type="spellStart"/>
+            <w:r>
+              <w:t>Odlaw</w:t>
+            </w:r>
+            <w:proofErr w:type="spellEnd"/>
+          </w:p>
+        </w:tc>
+        <w:tc>
+          <w:tcPr>
+            <w:tcW w:w="1558" w:type="dxa"/>
+          </w:tcPr>
+          <w:p>
+            <w:pPr>
+              <w:jc w:val="left"/>
+            </w:pPr>
+            <w:r>
+              <w:t>?</w:t>
+            </w:r>
+          </w:p>
+        </w:tc>
+        <w:tc>
+          <w:tcPr>
+            <w:tcW w:w="1559" w:type="dxa"/>
+          </w:tcPr>
+          <w:p>
+            <w:pPr>
+              <w:jc w:val="left"/>
+            </w:pPr>
+            <w:r>
+              <w:t>Found</w:t>
+            </w:r>
+          </w:p>
+        </w:tc>
+      </w:tr>
+      <w:tr>
+        <w:tc>
+          <w:tcPr>
+            <w:tcW w:w="1833" w:type="dxa"/>
+          </w:tcPr>
+          <w:p>
+            <w:pPr>
+              <w:jc w:val="left"/>
+              <w:rPr>
+                <w:b/>
+              </w:rPr>
+            </w:pPr>
+            <w:r>
+              <w:rPr>
+                <w:b/>
+              </w:rPr>
+              <w:t>Ski Resort</w:t>
+            </w:r>
+          </w:p>
+        </w:tc>
+        <w:tc>
+          <w:tcPr>
+            <w:tcW w:w="1558" w:type="dxa"/>
+          </w:tcPr>
+          <w:p>
+            <w:pPr>
+              <w:jc w:val="left"/>
+            </w:pPr>
+            <w:proofErr w:type="spellStart"/>
+            <w:r>
+              <w:t>Odlaw</w:t>
+            </w:r>
+            <w:proofErr w:type="spellEnd"/>
+          </w:p>
+        </w:tc>
+        <w:tc>
+          <w:tcPr>
+            <w:tcW w:w="1558" w:type="dxa"/>
+          </w:tcPr>
+          <w:p>
+            <w:pPr>
+              <w:jc w:val="left"/>
+            </w:pPr>
+            <w:r>
+              <w:t>Found</w:t>
+            </w:r>
+          </w:p>
+        </w:tc>
+        <w:tc>
+          <w:tcPr>
+            <w:tcW w:w="1558" w:type="dxa"/>
+          </w:tcPr>
+          <w:p>
+            <w:pPr>
+              <w:jc w:val="left"/>
+            </w:pPr>
+            <w:r>
+              <w:t>Found</w:t>
+            </w:r>
+          </w:p>
+        </w:tc>
+        <w:tc>
+          <w:tcPr>
+            <w:tcW w:w="1559" w:type="dxa"/>
+          </w:tcPr>
+          <w:p>
+            <w:pPr>
+              <w:jc w:val="left"/>
+            </w:pPr>
+            <w:r>
+              <w:t>Found</w:t>
+            </w:r>
+          </w:p>
+        </w:tc>
+        <w:bookmarkStart w:id="0" w:name="_GoBack"/>
+        <w:bookmarkEnd w:id="0"/>
+      </w:tr>
+      <w:tr>
+        <w:tc>
+          <w:tcPr>
+            <w:tcW w:w="1833" w:type="dxa"/>
+          </w:tcPr>
+          <w:p>
+            <w:pPr>
+              <w:jc w:val="left"/>
+              <w:rPr>
+                <w:b/>
+              </w:rPr>
+            </w:pPr>
+            <w:r>
+              <w:rPr>
+                <w:b/>
+              </w:rPr>
+              <w:t>Train Station</w:t>
+            </w:r>
+          </w:p>
+        </w:tc>
+        <w:tc>
+          <w:tcPr>
+            <w:tcW w:w="1558" w:type="dxa"/>
+          </w:tcPr>
+          <w:p>
+            <w:pPr>
+              <w:jc w:val="left"/>
+            </w:pPr>
+            <w:proofErr w:type="spellStart"/>
+            <w:r>
+              <w:t>Odlaw</w:t>
+            </w:r>
+            <w:proofErr w:type="spellEnd"/>
+          </w:p>
+        </w:tc>
+        <w:tc>
+          <w:tcPr>
+            <w:tcW w:w="1558" w:type="dxa"/>
+          </w:tcPr>
+          <w:p>
+            <w:pPr>
+              <w:jc w:val="left"/>
+            </w:pPr>
+            <w:r>
+              <w:t>Found</w:t>
+            </w:r>
+          </w:p>
+        </w:tc>
+        <w:tc>
+          <w:tcPr>
+            <w:tcW w:w="1558" w:type="dxa"/>
+          </w:tcPr>
+          <w:p>
+            <w:pPr>
+              <w:jc w:val="left"/>
+            </w:pPr>
+            <w:r>
+              <w:t>Found</w:t>
+            </w:r>
+          </w:p>
+        </w:tc>
+        <w:tc>
+          <w:tcPr>
+            <w:tcW w:w="1559" w:type="dxa"/>
+          </w:tcPr>
+          <w:p>
+            <w:pPr>
+              <w:jc w:val="left"/>
+            </w:pPr>
+            <w:r>
+              <w:t>Found</w:t>
+            </w:r>
+          </w:p>
+        </w:tc>
+      </w:tr>
+      <w:tr>
+        <w:tc>
+          <w:tcPr>
+            <w:tcW w:w="1833" w:type="dxa"/>
+          </w:tcPr>
+          <w:p>
+            <w:pPr>
+              <w:jc w:val="left"/>
+              <w:rPr>
+                <w:b/>
+              </w:rPr>
+            </w:pPr>
+            <w:r>
+              <w:rPr>
+                <w:b/>
+              </w:rPr>
+              <w:t>Museum</w:t>
+            </w:r>
+          </w:p>
+        </w:tc>
+        <w:tc>
+          <w:tcPr>
+            <w:tcW w:w="1558" w:type="dxa"/>
+          </w:tcPr>
+          <w:p>
+            <w:pPr>
+              <w:jc w:val="left"/>
+            </w:pPr>
+            <w:r>
+              <w:t>Found</w:t>
+            </w:r>
+          </w:p>
+        </w:tc>
+        <w:tc>
+          <w:tcPr>
+            <w:tcW w:w="1558" w:type="dxa"/>
+          </w:tcPr>
+          <w:p>
+            <w:pPr>
+              <w:jc w:val="left"/>
+            </w:pPr>
+            <w:r>
+              <w:t>Found</w:t>
+            </w:r>
+          </w:p>
+        </w:tc>
+        <w:tc>
+          <w:tcPr>
+            <w:tcW w:w="1558" w:type="dxa"/>
+          </w:tcPr>
+          <w:p>
+            <w:pPr>
+              <w:jc w:val="left"/>
+            </w:pPr>
+            <w:r>
+              <w:t>Found</w:t>
+            </w:r>
+          </w:p>
+        </w:tc>
+        <w:tc>
+          <w:tcPr>
+            <w:tcW w:w="1559" w:type="dxa"/>
+          </w:tcPr>
+          <w:p>
+            <w:pPr>
+              <w:jc w:val="left"/>
+            </w:pPr>
+            <w:r>
+              <w:t>Found</w:t>
+            </w:r>
+          </w:p>
+        </w:tc>
+      </w:tr>
+    </w:tbl>
+    <w:p>
+      <w:pPr>
+        <w:jc w:val="left"/>
+      </w:pPr>
     </w:p>
     <w:sectPr>
       <w:headerReference w:type="default" r:id="rId6"/>

</xml_diff>